<commit_message>
Add templates for staging, logging, sender, inboundProcessing.
</commit_message>
<xml_diff>
--- a/resources/template/document/PIDOC.docx
+++ b/resources/template/document/PIDOC.docx
@@ -60,7 +60,16 @@
     </w:p>
     <w:p>
       <w:r>
-        <w:t>2017/08/10</w:t>
+        <w:t>2017/0</w:t>
+      </w:r>
+      <w:r>
+        <w:t>9</w:t>
+      </w:r>
+      <w:r>
+        <w:t>/</w:t>
+      </w:r>
+      <w:r>
+        <w:t>01</w:t>
       </w:r>
     </w:p>
     <w:p>
@@ -80,9 +89,182 @@
       </w:r>
     </w:p>
     <w:p>
-      <w:bookmarkStart w:id="0" w:name="_GoBack"/>
-      <w:bookmarkEnd w:id="0"/>
+      <w:pPr>
+        <w:pStyle w:val="Heading1"/>
+      </w:pPr>
+      <w:r>
+        <w:rPr>
+          <w:rFonts w:hint="eastAsia"/>
+        </w:rPr>
+        <w:t>Obje</w:t>
+      </w:r>
+      <w:r>
+        <w:t>ct Inventory</w:t>
+      </w:r>
     </w:p>
+    <w:p>
+      <w:pPr>
+        <w:pStyle w:val="Heading2"/>
+      </w:pPr>
+      <w:r>
+        <w:t>Integration Directory</w:t>
+      </w:r>
+    </w:p>
+    <w:tbl>
+      <w:tblPr>
+        <w:tblW w:w="5000" w:type="pct"/>
+        <w:tblLook w:val="00A0" w:firstRow="1" w:lastRow="0" w:firstColumn="1" w:lastColumn="0" w:noHBand="0" w:noVBand="0"/>
+      </w:tblPr>
+      <w:tblGrid>
+        <w:gridCol w:w="1639"/>
+        <w:gridCol w:w="7705"/>
+      </w:tblGrid>
+      <w:tr>
+        <w:tc>
+          <w:tcPr>
+            <w:tcW w:w="5000" w:type="pct"/>
+            <w:gridSpan w:val="2"/>
+            <w:tcBorders>
+              <w:top w:val="single" w:sz="6" w:space="0" w:color="auto"/>
+              <w:left w:val="single" w:sz="6" w:space="0" w:color="auto"/>
+              <w:bottom w:val="single" w:sz="6" w:space="0" w:color="auto"/>
+              <w:right w:val="single" w:sz="6" w:space="0" w:color="auto"/>
+            </w:tcBorders>
+            <w:shd w:val="clear" w:color="auto" w:fill="8496B0" w:themeFill="text2" w:themeFillTint="99"/>
+          </w:tcPr>
+          <w:p>
+            <w:pPr>
+              <w:spacing w:line="276" w:lineRule="auto"/>
+              <w:jc w:val="both"/>
+              <w:rPr>
+                <w:b/>
+              </w:rPr>
+            </w:pPr>
+            <w:r>
+              <w:rPr>
+                <w:b/>
+              </w:rPr>
+              <w:t>Configuration Scenario</w:t>
+            </w:r>
+          </w:p>
+        </w:tc>
+      </w:tr>
+      <w:tr>
+        <w:tc>
+          <w:tcPr>
+            <w:tcW w:w="877" w:type="pct"/>
+            <w:tcBorders>
+              <w:top w:val="single" w:sz="6" w:space="0" w:color="auto"/>
+              <w:left w:val="single" w:sz="6" w:space="0" w:color="auto"/>
+              <w:bottom w:val="single" w:sz="6" w:space="0" w:color="auto"/>
+              <w:right w:val="single" w:sz="6" w:space="0" w:color="auto"/>
+            </w:tcBorders>
+            <w:shd w:val="clear" w:color="auto" w:fill="BFBFBF" w:themeFill="background1" w:themeFillShade="BF"/>
+          </w:tcPr>
+          <w:p>
+            <w:pPr>
+              <w:spacing w:line="276" w:lineRule="auto"/>
+              <w:jc w:val="both"/>
+              <w:rPr>
+                <w:b/>
+              </w:rPr>
+            </w:pPr>
+            <w:r>
+              <w:rPr>
+                <w:b/>
+              </w:rPr>
+              <w:t>Name</w:t>
+            </w:r>
+          </w:p>
+        </w:tc>
+        <w:tc>
+          <w:tcPr>
+            <w:tcW w:w="4123" w:type="pct"/>
+            <w:tcBorders>
+              <w:top w:val="single" w:sz="6" w:space="0" w:color="auto"/>
+              <w:left w:val="single" w:sz="6" w:space="0" w:color="auto"/>
+              <w:bottom w:val="single" w:sz="6" w:space="0" w:color="auto"/>
+              <w:right w:val="single" w:sz="6" w:space="0" w:color="auto"/>
+            </w:tcBorders>
+          </w:tcPr>
+          <w:p>
+            <w:pPr>
+              <w:keepNext/>
+              <w:spacing w:line="276" w:lineRule="auto"/>
+            </w:pPr>
+            <w:r>
+              <w:t>$</w:t>
+            </w:r>
+            <w:proofErr w:type="spellStart"/>
+            <w:r>
+              <w:t>ICO_Value</w:t>
+            </w:r>
+            <w:proofErr w:type="spellEnd"/>
+          </w:p>
+        </w:tc>
+      </w:tr>
+      <w:tr>
+        <w:trPr>
+          <w:trHeight w:val="345"/>
+        </w:trPr>
+        <w:tc>
+          <w:tcPr>
+            <w:tcW w:w="877" w:type="pct"/>
+            <w:tcBorders>
+              <w:top w:val="single" w:sz="6" w:space="0" w:color="auto"/>
+              <w:left w:val="single" w:sz="6" w:space="0" w:color="auto"/>
+              <w:bottom w:val="single" w:sz="6" w:space="0" w:color="auto"/>
+              <w:right w:val="single" w:sz="6" w:space="0" w:color="auto"/>
+            </w:tcBorders>
+            <w:shd w:val="clear" w:color="auto" w:fill="BFBFBF" w:themeFill="background1" w:themeFillShade="BF"/>
+          </w:tcPr>
+          <w:p>
+            <w:pPr>
+              <w:spacing w:line="276" w:lineRule="auto"/>
+              <w:jc w:val="both"/>
+              <w:rPr>
+                <w:b/>
+              </w:rPr>
+            </w:pPr>
+            <w:r>
+              <w:rPr>
+                <w:b/>
+              </w:rPr>
+              <w:t>Description</w:t>
+            </w:r>
+          </w:p>
+        </w:tc>
+        <w:tc>
+          <w:tcPr>
+            <w:tcW w:w="4123" w:type="pct"/>
+            <w:tcBorders>
+              <w:top w:val="single" w:sz="6" w:space="0" w:color="auto"/>
+              <w:left w:val="single" w:sz="6" w:space="0" w:color="auto"/>
+              <w:bottom w:val="single" w:sz="6" w:space="0" w:color="auto"/>
+              <w:right w:val="single" w:sz="6" w:space="0" w:color="auto"/>
+            </w:tcBorders>
+          </w:tcPr>
+          <w:p>
+            <w:pPr>
+              <w:keepNext/>
+              <w:spacing w:line="276" w:lineRule="auto"/>
+              <w:rPr>
+                <w:highlight w:val="yellow"/>
+              </w:rPr>
+            </w:pPr>
+            <w:r>
+              <w:t>$</w:t>
+            </w:r>
+            <w:proofErr w:type="spellStart"/>
+            <w:r>
+              <w:t>DESCRIPTION_Value</w:t>
+            </w:r>
+            <w:proofErr w:type="spellEnd"/>
+          </w:p>
+        </w:tc>
+      </w:tr>
+    </w:tbl>
+    <w:p/>
     <w:sectPr>
       <w:pgSz w:w="12240" w:h="15840"/>
       <w:pgMar w:top="1440" w:right="1440" w:bottom="1440" w:left="1440" w:header="720" w:footer="720" w:gutter="0"/>

</xml_diff>

<commit_message>
fix format issue and content filter(remove value=="N/A")
</commit_message>
<xml_diff>
--- a/resources/template/document/PIDOC.docx
+++ b/resources/template/document/PIDOC.docx
@@ -7,7 +7,7 @@
         <w:pStyle w:val="Title"/>
       </w:pPr>
       <w:r>
-        <w:t>ICO - $</w:t>
+        <w:t>$</w:t>
       </w:r>
       <w:proofErr w:type="spellStart"/>
       <w:r>
@@ -23,6 +23,8 @@
       <w:r>
         <w:t>Introduction:</w:t>
       </w:r>
+      <w:bookmarkStart w:id="0" w:name="_GoBack"/>
+      <w:bookmarkEnd w:id="0"/>
     </w:p>
     <w:p>
       <w:r>
@@ -130,7 +132,7 @@
               <w:bottom w:val="single" w:sz="6" w:space="0" w:color="auto"/>
               <w:right w:val="single" w:sz="6" w:space="0" w:color="auto"/>
             </w:tcBorders>
-            <w:shd w:val="clear" w:color="auto" w:fill="8496B0" w:themeFill="text2" w:themeFillTint="99"/>
+            <w:shd w:val="clear" w:color="auto" w:fill="C9C9C9" w:themeFill="accent3" w:themeFillTint="99"/>
           </w:tcPr>
           <w:p>
             <w:pPr>
@@ -737,6 +739,28 @@
       <w:szCs w:val="24"/>
     </w:rPr>
   </w:style>
+  <w:style w:type="paragraph" w:styleId="Heading4">
+    <w:name w:val="heading 4"/>
+    <w:basedOn w:val="Normal"/>
+    <w:next w:val="Normal"/>
+    <w:link w:val="Heading4Char"/>
+    <w:uiPriority w:val="9"/>
+    <w:unhideWhenUsed/>
+    <w:qFormat/>
+    <w:rsid w:val="00104D31"/>
+    <w:pPr>
+      <w:keepNext/>
+      <w:keepLines/>
+      <w:spacing w:before="40" w:after="0"/>
+      <w:outlineLvl w:val="3"/>
+    </w:pPr>
+    <w:rPr>
+      <w:rFonts w:asciiTheme="majorHAnsi" w:eastAsiaTheme="majorEastAsia" w:hAnsiTheme="majorHAnsi" w:cstheme="majorBidi"/>
+      <w:i/>
+      <w:iCs/>
+      <w:color w:val="2E74B5" w:themeColor="accent1" w:themeShade="BF"/>
+    </w:rPr>
+  </w:style>
   <w:style w:type="character" w:default="1" w:styleId="DefaultParagraphFont">
     <w:name w:val="Default Paragraph Font"/>
     <w:uiPriority w:val="1"/>
@@ -835,6 +859,19 @@
       <w:color w:val="1F4D78" w:themeColor="accent1" w:themeShade="7F"/>
       <w:sz w:val="24"/>
       <w:szCs w:val="24"/>
+    </w:rPr>
+  </w:style>
+  <w:style w:type="character" w:customStyle="1" w:styleId="Heading4Char">
+    <w:name w:val="Heading 4 Char"/>
+    <w:basedOn w:val="DefaultParagraphFont"/>
+    <w:link w:val="Heading4"/>
+    <w:uiPriority w:val="9"/>
+    <w:rsid w:val="00104D31"/>
+    <w:rPr>
+      <w:rFonts w:asciiTheme="majorHAnsi" w:eastAsiaTheme="majorEastAsia" w:hAnsiTheme="majorHAnsi" w:cstheme="majorBidi"/>
+      <w:i/>
+      <w:iCs/>
+      <w:color w:val="2E74B5" w:themeColor="accent1" w:themeShade="BF"/>
     </w:rPr>
   </w:style>
 </w:styles>

</xml_diff>

<commit_message>
support number_Type.docx template naming, will be used to generate content in a defined sequence.
</commit_message>
<xml_diff>
--- a/resources/template/document/PIDOC.docx
+++ b/resources/template/document/PIDOC.docx
@@ -15,7 +15,6 @@
       </w:r>
       <w:proofErr w:type="spellEnd"/>
     </w:p>
-    <w:p/>
     <w:p>
       <w:pPr>
         <w:pStyle w:val="Heading1"/>
@@ -29,65 +28,6 @@
     <w:p>
       <w:r>
         <w:t>This file is auto generated by PI document function.</w:t>
-      </w:r>
-    </w:p>
-    <w:p>
-      <w:pPr>
-        <w:pStyle w:val="Heading2"/>
-      </w:pPr>
-      <w:r>
-        <w:t>Tools’ information:</w:t>
-      </w:r>
-    </w:p>
-    <w:p>
-      <w:pPr>
-        <w:pStyle w:val="Heading3"/>
-      </w:pPr>
-      <w:r>
-        <w:t xml:space="preserve">Version information: </w:t>
-      </w:r>
-    </w:p>
-    <w:p>
-      <w:r>
-        <w:t>v1.0</w:t>
-      </w:r>
-    </w:p>
-    <w:p>
-      <w:pPr>
-        <w:pStyle w:val="Heading3"/>
-      </w:pPr>
-      <w:r>
-        <w:t xml:space="preserve">Release date: </w:t>
-      </w:r>
-    </w:p>
-    <w:p>
-      <w:r>
-        <w:t>2017/0</w:t>
-      </w:r>
-      <w:r>
-        <w:t>9</w:t>
-      </w:r>
-      <w:r>
-        <w:t>/</w:t>
-      </w:r>
-      <w:r>
-        <w:t>01</w:t>
-      </w:r>
-    </w:p>
-    <w:p>
-      <w:pPr>
-        <w:pStyle w:val="Heading2"/>
-      </w:pPr>
-      <w:r>
-        <w:t>Additional information:</w:t>
-      </w:r>
-    </w:p>
-    <w:p>
-      <w:r>
-        <w:t>For the auto generated file, there will be some information caused by the web service call failed!</w:t>
-      </w:r>
-      <w:r>
-        <w:t xml:space="preserve"> Please send the report to SAP PI team on Component XXXXX.</w:t>
       </w:r>
     </w:p>
     <w:p>

</xml_diff>